<commit_message>
[update]: accurate bullteting system
</commit_message>
<xml_diff>
--- a/output/10900_Steinmacher___Lorenz_Immobilien_OHG/260213_Angebot_Steinmacher & Lorenz Immobilien OHG ExposéProfi.docx
+++ b/output/10900_Steinmacher___Lorenz_Immobilien_OHG/260213_Angebot_Steinmacher & Lorenz Immobilien OHG ExposéProfi.docx
@@ -209,7 +209,7 @@
           <w:sz w:val="32"/>
           <w:szCs w:val="32"/>
         </w:rPr>
-        <w:t xml:space="preserve">Angebot Nr.2026-02-13-9</w:t>
+        <w:t xml:space="preserve">Angebot Nr.2026-02-13-12</w:t>
       </w:r>
     </w:p>
     <w:p>
@@ -1178,7 +1178,7 @@
                 <w:szCs w:val="24"/>
                 <w:lang w:val="en-US"/>
               </w:rPr>
-              <w:t xml:space="preserve"> </w:t>
+              <w:t/>
             </w:r>
           </w:p>
         </w:tc>
@@ -2306,7 +2306,45 @@
                 <w:szCs w:val="24"/>
                 <w:lang w:val="en-US"/>
               </w:rPr>
-              <w:t xml:space="preserve"> </w:t>
+              <w:t xml:space="preserve">• </w:t>
+            </w:r>
+          </w:p>
+          <w:p>
+            <w:pPr>
+              <w:pStyle w:val="Normal"/>
+              <w:widowControl/>
+              <w:spacing w:lineRule="auto" w:line="259" w:before="0" w:after="0"/>
+              <w:jc w:val="left"/>
+              <w:rPr>
+                <w:rFonts w:ascii="Calibri" w:hAnsi="Calibri" w:eastAsia="Calibri" w:cs="Calibri"/>
+                <w:b w:val="false"/>
+                <w:bCs w:val="false"/>
+                <w:i w:val="false"/>
+                <w:i w:val="false"/>
+                <w:iCs w:val="false"/>
+                <w:caps w:val="false"/>
+                <w:smallCaps w:val="false"/>
+                <w:color w:themeColor="text1" w:val="000000"/>
+                <w:sz w:val="24"/>
+                <w:szCs w:val="24"/>
+                <w:lang w:val="en-US"/>
+              </w:rPr>
+            </w:pPr>
+            <w:r>
+              <w:rPr>
+                <w:rFonts w:eastAsia="Calibri" w:cs="Calibri"/>
+                <w:b w:val="false"/>
+                <w:bCs w:val="false"/>
+                <w:i w:val="false"/>
+                <w:iCs w:val="false"/>
+                <w:caps w:val="false"/>
+                <w:smallCaps w:val="false"/>
+                <w:color w:themeColor="text1" w:val="000000"/>
+                <w:sz w:val="24"/>
+                <w:szCs w:val="24"/>
+                <w:lang w:val="en-US"/>
+              </w:rPr>
+              <w:t/>
             </w:r>
           </w:p>
         </w:tc>
@@ -3434,7 +3472,45 @@
                 <w:szCs w:val="24"/>
                 <w:lang w:val="en-US"/>
               </w:rPr>
-              <w:t xml:space="preserve"> </w:t>
+              <w:t xml:space="preserve">• </w:t>
+            </w:r>
+          </w:p>
+          <w:p>
+            <w:pPr>
+              <w:pStyle w:val="Normal"/>
+              <w:widowControl/>
+              <w:spacing w:lineRule="auto" w:line="259" w:before="0" w:after="0"/>
+              <w:jc w:val="left"/>
+              <w:rPr>
+                <w:rFonts w:ascii="Calibri" w:hAnsi="Calibri" w:eastAsia="Calibri" w:cs="Calibri"/>
+                <w:b w:val="false"/>
+                <w:bCs w:val="false"/>
+                <w:i w:val="false"/>
+                <w:i w:val="false"/>
+                <w:iCs w:val="false"/>
+                <w:caps w:val="false"/>
+                <w:smallCaps w:val="false"/>
+                <w:color w:themeColor="text1" w:val="000000"/>
+                <w:sz w:val="24"/>
+                <w:szCs w:val="24"/>
+                <w:lang w:val="en-US"/>
+              </w:rPr>
+            </w:pPr>
+            <w:r>
+              <w:rPr>
+                <w:rFonts w:eastAsia="Calibri" w:cs="Calibri"/>
+                <w:b w:val="false"/>
+                <w:bCs w:val="false"/>
+                <w:i w:val="false"/>
+                <w:iCs w:val="false"/>
+                <w:caps w:val="false"/>
+                <w:smallCaps w:val="false"/>
+                <w:color w:themeColor="text1" w:val="000000"/>
+                <w:sz w:val="24"/>
+                <w:szCs w:val="24"/>
+                <w:lang w:val="en-US"/>
+              </w:rPr>
+              <w:t/>
             </w:r>
           </w:p>
         </w:tc>
@@ -4524,7 +4600,45 @@
                 <w:szCs w:val="24"/>
                 <w:lang w:val="en-US"/>
               </w:rPr>
-              <w:t xml:space="preserve"> </w:t>
+              <w:t xml:space="preserve">• </w:t>
+            </w:r>
+          </w:p>
+          <w:p>
+            <w:pPr>
+              <w:pStyle w:val="Normal"/>
+              <w:widowControl/>
+              <w:spacing w:lineRule="auto" w:line="259" w:before="0" w:after="0"/>
+              <w:jc w:val="left"/>
+              <w:rPr>
+                <w:rFonts w:ascii="Calibri" w:hAnsi="Calibri" w:eastAsia="Calibri" w:cs="Calibri"/>
+                <w:b w:val="false"/>
+                <w:bCs w:val="false"/>
+                <w:i w:val="false"/>
+                <w:i w:val="false"/>
+                <w:iCs w:val="false"/>
+                <w:caps w:val="false"/>
+                <w:smallCaps w:val="false"/>
+                <w:color w:themeColor="text1" w:val="000000"/>
+                <w:sz w:val="24"/>
+                <w:szCs w:val="24"/>
+                <w:lang w:val="en-US"/>
+              </w:rPr>
+            </w:pPr>
+            <w:r>
+              <w:rPr>
+                <w:rFonts w:eastAsia="Calibri" w:cs="Calibri"/>
+                <w:b w:val="false"/>
+                <w:bCs w:val="false"/>
+                <w:i w:val="false"/>
+                <w:iCs w:val="false"/>
+                <w:caps w:val="false"/>
+                <w:smallCaps w:val="false"/>
+                <w:color w:themeColor="text1" w:val="000000"/>
+                <w:sz w:val="24"/>
+                <w:szCs w:val="24"/>
+                <w:lang w:val="en-US"/>
+              </w:rPr>
+              <w:t/>
             </w:r>
           </w:p>
         </w:tc>
@@ -5538,7 +5652,7 @@
                 <w:szCs w:val="24"/>
                 <w:lang w:val="en-US"/>
               </w:rPr>
-              <w:t xml:space="preserve"> </w:t>
+              <w:t/>
             </w:r>
           </w:p>
         </w:tc>
@@ -6628,7 +6742,45 @@
                 <w:szCs w:val="24"/>
                 <w:lang w:val="en-US"/>
               </w:rPr>
-              <w:t xml:space="preserve"> </w:t>
+              <w:t xml:space="preserve">• </w:t>
+            </w:r>
+          </w:p>
+          <w:p>
+            <w:pPr>
+              <w:pStyle w:val="Normal"/>
+              <w:widowControl/>
+              <w:spacing w:lineRule="auto" w:line="259" w:before="0" w:after="0"/>
+              <w:jc w:val="left"/>
+              <w:rPr>
+                <w:rFonts w:ascii="Calibri" w:hAnsi="Calibri" w:eastAsia="Calibri" w:cs="Calibri"/>
+                <w:b w:val="false"/>
+                <w:bCs w:val="false"/>
+                <w:i w:val="false"/>
+                <w:i w:val="false"/>
+                <w:iCs w:val="false"/>
+                <w:caps w:val="false"/>
+                <w:smallCaps w:val="false"/>
+                <w:color w:themeColor="text1" w:val="000000"/>
+                <w:sz w:val="24"/>
+                <w:szCs w:val="24"/>
+                <w:lang w:val="en-US"/>
+              </w:rPr>
+            </w:pPr>
+            <w:r>
+              <w:rPr>
+                <w:rFonts w:eastAsia="Calibri" w:cs="Calibri"/>
+                <w:b w:val="false"/>
+                <w:bCs w:val="false"/>
+                <w:i w:val="false"/>
+                <w:iCs w:val="false"/>
+                <w:caps w:val="false"/>
+                <w:smallCaps w:val="false"/>
+                <w:color w:themeColor="text1" w:val="000000"/>
+                <w:sz w:val="24"/>
+                <w:szCs w:val="24"/>
+                <w:lang w:val="en-US"/>
+              </w:rPr>
+              <w:t/>
             </w:r>
           </w:p>
         </w:tc>
@@ -7756,7 +7908,45 @@
                 <w:szCs w:val="24"/>
                 <w:lang w:val="en-US"/>
               </w:rPr>
-              <w:t xml:space="preserve"> </w:t>
+              <w:t xml:space="preserve">• </w:t>
+            </w:r>
+          </w:p>
+          <w:p>
+            <w:pPr>
+              <w:pStyle w:val="Normal"/>
+              <w:widowControl/>
+              <w:spacing w:lineRule="auto" w:line="259" w:before="0" w:after="0"/>
+              <w:jc w:val="left"/>
+              <w:rPr>
+                <w:rFonts w:ascii="Calibri" w:hAnsi="Calibri" w:eastAsia="Calibri" w:cs="Calibri"/>
+                <w:b w:val="false"/>
+                <w:bCs w:val="false"/>
+                <w:i w:val="false"/>
+                <w:i w:val="false"/>
+                <w:iCs w:val="false"/>
+                <w:caps w:val="false"/>
+                <w:smallCaps w:val="false"/>
+                <w:color w:themeColor="text1" w:val="000000"/>
+                <w:sz w:val="24"/>
+                <w:szCs w:val="24"/>
+                <w:lang w:val="en-US"/>
+              </w:rPr>
+            </w:pPr>
+            <w:r>
+              <w:rPr>
+                <w:rFonts w:eastAsia="Calibri" w:cs="Calibri"/>
+                <w:b w:val="false"/>
+                <w:bCs w:val="false"/>
+                <w:i w:val="false"/>
+                <w:iCs w:val="false"/>
+                <w:caps w:val="false"/>
+                <w:smallCaps w:val="false"/>
+                <w:color w:themeColor="text1" w:val="000000"/>
+                <w:sz w:val="24"/>
+                <w:szCs w:val="24"/>
+                <w:lang w:val="en-US"/>
+              </w:rPr>
+              <w:t/>
             </w:r>
           </w:p>
         </w:tc>
@@ -8846,7 +9036,45 @@
                 <w:szCs w:val="24"/>
                 <w:lang w:val="en-US"/>
               </w:rPr>
-              <w:t xml:space="preserve"> </w:t>
+              <w:t xml:space="preserve">• </w:t>
+            </w:r>
+          </w:p>
+          <w:p>
+            <w:pPr>
+              <w:pStyle w:val="Normal"/>
+              <w:widowControl/>
+              <w:spacing w:lineRule="auto" w:line="259" w:before="0" w:after="0"/>
+              <w:jc w:val="left"/>
+              <w:rPr>
+                <w:rFonts w:ascii="Calibri" w:hAnsi="Calibri" w:eastAsia="Calibri" w:cs="Calibri"/>
+                <w:b w:val="false"/>
+                <w:bCs w:val="false"/>
+                <w:i w:val="false"/>
+                <w:i w:val="false"/>
+                <w:iCs w:val="false"/>
+                <w:caps w:val="false"/>
+                <w:smallCaps w:val="false"/>
+                <w:color w:themeColor="text1" w:val="000000"/>
+                <w:sz w:val="24"/>
+                <w:szCs w:val="24"/>
+                <w:lang w:val="en-US"/>
+              </w:rPr>
+            </w:pPr>
+            <w:r>
+              <w:rPr>
+                <w:rFonts w:eastAsia="Calibri" w:cs="Calibri"/>
+                <w:b w:val="false"/>
+                <w:bCs w:val="false"/>
+                <w:i w:val="false"/>
+                <w:iCs w:val="false"/>
+                <w:caps w:val="false"/>
+                <w:smallCaps w:val="false"/>
+                <w:color w:themeColor="text1" w:val="000000"/>
+                <w:sz w:val="24"/>
+                <w:szCs w:val="24"/>
+                <w:lang w:val="en-US"/>
+              </w:rPr>
+              <w:t/>
             </w:r>
           </w:p>
         </w:tc>
@@ -9936,7 +10164,7 @@
                 <w:szCs w:val="24"/>
                 <w:lang w:val="en-US"/>
               </w:rPr>
-              <w:t xml:space="preserve"> </w:t>
+              <w:t/>
             </w:r>
           </w:p>
         </w:tc>
@@ -11026,7 +11254,45 @@
                 <w:szCs w:val="24"/>
                 <w:lang w:val="en-US"/>
               </w:rPr>
-              <w:t xml:space="preserve"> </w:t>
+              <w:t xml:space="preserve">• </w:t>
+            </w:r>
+          </w:p>
+          <w:p>
+            <w:pPr>
+              <w:pStyle w:val="Normal"/>
+              <w:widowControl/>
+              <w:spacing w:lineRule="auto" w:line="259" w:before="0" w:after="0"/>
+              <w:jc w:val="left"/>
+              <w:rPr>
+                <w:rFonts w:ascii="Calibri" w:hAnsi="Calibri" w:eastAsia="Calibri" w:cs="Calibri"/>
+                <w:b w:val="false"/>
+                <w:bCs w:val="false"/>
+                <w:i w:val="false"/>
+                <w:i w:val="false"/>
+                <w:iCs w:val="false"/>
+                <w:caps w:val="false"/>
+                <w:smallCaps w:val="false"/>
+                <w:color w:themeColor="text1" w:val="000000"/>
+                <w:sz w:val="24"/>
+                <w:szCs w:val="24"/>
+                <w:lang w:val="en-US"/>
+              </w:rPr>
+            </w:pPr>
+            <w:r>
+              <w:rPr>
+                <w:rFonts w:eastAsia="Calibri" w:cs="Calibri"/>
+                <w:b w:val="false"/>
+                <w:bCs w:val="false"/>
+                <w:i w:val="false"/>
+                <w:iCs w:val="false"/>
+                <w:caps w:val="false"/>
+                <w:smallCaps w:val="false"/>
+                <w:color w:themeColor="text1" w:val="000000"/>
+                <w:sz w:val="24"/>
+                <w:szCs w:val="24"/>
+                <w:lang w:val="en-US"/>
+              </w:rPr>
+              <w:t/>
             </w:r>
           </w:p>
         </w:tc>
@@ -12040,7 +12306,7 @@
                 <w:szCs w:val="24"/>
                 <w:lang w:val="en-US"/>
               </w:rPr>
-              <w:t xml:space="preserve"> </w:t>
+              <w:t/>
             </w:r>
           </w:p>
         </w:tc>
@@ -13054,7 +13320,7 @@
                 <w:szCs w:val="24"/>
                 <w:lang w:val="en-US"/>
               </w:rPr>
-              <w:t xml:space="preserve"> </w:t>
+              <w:t/>
             </w:r>
           </w:p>
         </w:tc>
@@ -14106,7 +14372,7 @@
                 <w:szCs w:val="24"/>
                 <w:lang w:val="en-US"/>
               </w:rPr>
-              <w:t xml:space="preserve"> </w:t>
+              <w:t/>
             </w:r>
           </w:p>
         </w:tc>
@@ -15158,7 +15424,45 @@
                 <w:szCs w:val="24"/>
                 <w:lang w:val="en-US"/>
               </w:rPr>
-              <w:t xml:space="preserve"> </w:t>
+              <w:t xml:space="preserve">• </w:t>
+            </w:r>
+          </w:p>
+          <w:p>
+            <w:pPr>
+              <w:pStyle w:val="Normal"/>
+              <w:widowControl/>
+              <w:spacing w:lineRule="auto" w:line="259" w:before="0" w:after="0"/>
+              <w:jc w:val="left"/>
+              <w:rPr>
+                <w:rFonts w:ascii="Calibri" w:hAnsi="Calibri" w:eastAsia="Calibri" w:cs="Calibri"/>
+                <w:b w:val="false"/>
+                <w:bCs w:val="false"/>
+                <w:i w:val="false"/>
+                <w:i w:val="false"/>
+                <w:iCs w:val="false"/>
+                <w:caps w:val="false"/>
+                <w:smallCaps w:val="false"/>
+                <w:color w:themeColor="text1" w:val="000000"/>
+                <w:sz w:val="24"/>
+                <w:szCs w:val="24"/>
+                <w:lang w:val="en-US"/>
+              </w:rPr>
+            </w:pPr>
+            <w:r>
+              <w:rPr>
+                <w:rFonts w:eastAsia="Calibri" w:cs="Calibri"/>
+                <w:b w:val="false"/>
+                <w:bCs w:val="false"/>
+                <w:i w:val="false"/>
+                <w:iCs w:val="false"/>
+                <w:caps w:val="false"/>
+                <w:smallCaps w:val="false"/>
+                <w:color w:themeColor="text1" w:val="000000"/>
+                <w:sz w:val="24"/>
+                <w:szCs w:val="24"/>
+                <w:lang w:val="en-US"/>
+              </w:rPr>
+              <w:t/>
             </w:r>
           </w:p>
         </w:tc>

</xml_diff>